<commit_message>
BUg Fixes, added Shortcuts!
</commit_message>
<xml_diff>
--- a/Pollux/Hilfe/Hilfe.docx
+++ b/Pollux/Hilfe/Hilfe.docx
@@ -539,6 +539,26 @@
           <w:sz w:val="32"/>
           <w:szCs w:val="32"/>
         </w:rPr>
+        <w:br w:type="page"/>
+      </w:r>
+    </w:p>
+    <w:p>
+      <w:pPr>
+        <w:rPr>
+          <w:rFonts w:cstheme="minorHAnsi"/>
+          <w:b/>
+          <w:sz w:val="32"/>
+          <w:szCs w:val="32"/>
+        </w:rPr>
+      </w:pPr>
+      <w:r>
+        <w:rPr>
+          <w:rFonts w:cstheme="minorHAnsi"/>
+          <w:b/>
+          <w:sz w:val="32"/>
+          <w:szCs w:val="32"/>
+        </w:rPr>
+        <w:lastRenderedPageBreak/>
         <w:t>Shortcuts</w:t>
       </w:r>
     </w:p>
@@ -646,6 +666,12 @@
                 <w:rFonts w:ascii="Consolas" w:hAnsi="Consolas" w:cstheme="minorHAnsi"/>
               </w:rPr>
             </w:pPr>
+            <w:r>
+              <w:rPr>
+                <w:rFonts w:ascii="Consolas" w:hAnsi="Consolas" w:cstheme="minorHAnsi"/>
+              </w:rPr>
+              <w:t>Control + N</w:t>
+            </w:r>
           </w:p>
         </w:tc>
         <w:tc>
@@ -658,6 +684,12 @@
                 <w:rFonts w:cstheme="minorHAnsi"/>
               </w:rPr>
             </w:pPr>
+            <w:r>
+              <w:rPr>
+                <w:rFonts w:cstheme="minorHAnsi"/>
+              </w:rPr>
+              <w:t>Erstelle eine neue Datei.</w:t>
+            </w:r>
           </w:p>
         </w:tc>
       </w:tr>
@@ -672,6 +704,12 @@
                 <w:rFonts w:ascii="Consolas" w:hAnsi="Consolas" w:cstheme="minorHAnsi"/>
               </w:rPr>
             </w:pPr>
+            <w:r>
+              <w:rPr>
+                <w:rFonts w:ascii="Consolas" w:hAnsi="Consolas" w:cstheme="minorHAnsi"/>
+              </w:rPr>
+              <w:t>Control + O</w:t>
+            </w:r>
           </w:p>
         </w:tc>
         <w:tc>
@@ -684,6 +722,12 @@
                 <w:rFonts w:cstheme="minorHAnsi"/>
               </w:rPr>
             </w:pPr>
+            <w:r>
+              <w:rPr>
+                <w:rFonts w:cstheme="minorHAnsi"/>
+              </w:rPr>
+              <w:t>Öffne eine Datei.</w:t>
+            </w:r>
           </w:p>
         </w:tc>
       </w:tr>
@@ -698,6 +742,12 @@
                 <w:rFonts w:ascii="Consolas" w:hAnsi="Consolas" w:cstheme="minorHAnsi"/>
               </w:rPr>
             </w:pPr>
+            <w:r>
+              <w:rPr>
+                <w:rFonts w:ascii="Consolas" w:hAnsi="Consolas" w:cstheme="minorHAnsi"/>
+              </w:rPr>
+              <w:t>F5</w:t>
+            </w:r>
           </w:p>
         </w:tc>
         <w:tc>
@@ -710,6 +760,12 @@
                 <w:rFonts w:cstheme="minorHAnsi"/>
               </w:rPr>
             </w:pPr>
+            <w:r>
+              <w:rPr>
+                <w:rFonts w:cstheme="minorHAnsi"/>
+              </w:rPr>
+              <w:t>Öffne das Eigenschaften-Fenster.</w:t>
+            </w:r>
           </w:p>
         </w:tc>
       </w:tr>
@@ -724,6 +780,12 @@
                 <w:rFonts w:ascii="Consolas" w:hAnsi="Consolas" w:cstheme="minorHAnsi"/>
               </w:rPr>
             </w:pPr>
+            <w:r>
+              <w:rPr>
+                <w:rFonts w:ascii="Consolas" w:hAnsi="Consolas" w:cstheme="minorHAnsi"/>
+              </w:rPr>
+              <w:t>Control + Shift + N</w:t>
+            </w:r>
           </w:p>
         </w:tc>
         <w:tc>
@@ -736,6 +798,12 @@
                 <w:rFonts w:cstheme="minorHAnsi"/>
               </w:rPr>
             </w:pPr>
+            <w:r>
+              <w:rPr>
+                <w:rFonts w:cstheme="minorHAnsi"/>
+              </w:rPr>
+              <w:t>Öffne ein neues Fenster.</w:t>
+            </w:r>
           </w:p>
         </w:tc>
       </w:tr>
@@ -750,6 +818,12 @@
                 <w:rFonts w:ascii="Consolas" w:hAnsi="Consolas" w:cstheme="minorHAnsi"/>
               </w:rPr>
             </w:pPr>
+            <w:r>
+              <w:rPr>
+                <w:rFonts w:ascii="Consolas" w:hAnsi="Consolas" w:cstheme="minorHAnsi"/>
+              </w:rPr>
+              <w:t>Control + „+“</w:t>
+            </w:r>
           </w:p>
         </w:tc>
         <w:tc>
@@ -762,6 +836,12 @@
                 <w:rFonts w:cstheme="minorHAnsi"/>
               </w:rPr>
             </w:pPr>
+            <w:r>
+              <w:rPr>
+                <w:rFonts w:cstheme="minorHAnsi"/>
+              </w:rPr>
+              <w:t>Füge einen neuen Knoten hinzu.</w:t>
+            </w:r>
           </w:p>
         </w:tc>
       </w:tr>
@@ -776,6 +856,12 @@
                 <w:rFonts w:ascii="Consolas" w:hAnsi="Consolas" w:cstheme="minorHAnsi"/>
               </w:rPr>
             </w:pPr>
+            <w:r>
+              <w:rPr>
+                <w:rFonts w:ascii="Consolas" w:hAnsi="Consolas" w:cstheme="minorHAnsi"/>
+              </w:rPr>
+              <w:t>Control + Shift + „+“</w:t>
+            </w:r>
           </w:p>
         </w:tc>
         <w:tc>
@@ -788,6 +874,88 @@
                 <w:rFonts w:cstheme="minorHAnsi"/>
               </w:rPr>
             </w:pPr>
+            <w:r>
+              <w:rPr>
+                <w:rFonts w:cstheme="minorHAnsi"/>
+              </w:rPr>
+              <w:t>Füge eine neue Kante hinzu.</w:t>
+            </w:r>
+          </w:p>
+        </w:tc>
+      </w:tr>
+      <w:tr>
+        <w:tc>
+          <w:tcPr>
+            <w:tcW w:w="4531" w:type="dxa"/>
+          </w:tcPr>
+          <w:p>
+            <w:pPr>
+              <w:rPr>
+                <w:rFonts w:ascii="Consolas" w:hAnsi="Consolas" w:cstheme="minorHAnsi"/>
+              </w:rPr>
+            </w:pPr>
+            <w:r>
+              <w:rPr>
+                <w:rFonts w:ascii="Consolas" w:hAnsi="Consolas" w:cstheme="minorHAnsi"/>
+              </w:rPr>
+              <w:t>Control + P</w:t>
+            </w:r>
+          </w:p>
+        </w:tc>
+        <w:tc>
+          <w:tcPr>
+            <w:tcW w:w="4531" w:type="dxa"/>
+          </w:tcPr>
+          <w:p>
+            <w:pPr>
+              <w:rPr>
+                <w:rFonts w:cstheme="minorHAnsi"/>
+              </w:rPr>
+            </w:pPr>
+            <w:r>
+              <w:rPr>
+                <w:rFonts w:cstheme="minorHAnsi"/>
+              </w:rPr>
+              <w:t>Exportiere den Graphen in ein Bild.</w:t>
+            </w:r>
+          </w:p>
+        </w:tc>
+      </w:tr>
+      <w:tr>
+        <w:tc>
+          <w:tcPr>
+            <w:tcW w:w="4531" w:type="dxa"/>
+          </w:tcPr>
+          <w:p>
+            <w:pPr>
+              <w:rPr>
+                <w:rFonts w:ascii="Consolas" w:hAnsi="Consolas" w:cstheme="minorHAnsi"/>
+              </w:rPr>
+            </w:pPr>
+            <w:r>
+              <w:rPr>
+                <w:rFonts w:ascii="Consolas" w:hAnsi="Consolas" w:cstheme="minorHAnsi"/>
+              </w:rPr>
+              <w:t>Control + I</w:t>
+            </w:r>
+          </w:p>
+        </w:tc>
+        <w:tc>
+          <w:tcPr>
+            <w:tcW w:w="4531" w:type="dxa"/>
+          </w:tcPr>
+          <w:p>
+            <w:pPr>
+              <w:rPr>
+                <w:rFonts w:cstheme="minorHAnsi"/>
+              </w:rPr>
+            </w:pPr>
+            <w:r>
+              <w:rPr>
+                <w:rFonts w:cstheme="minorHAnsi"/>
+              </w:rPr>
+              <w:t>Öffne die Einstellungen</w:t>
+            </w:r>
           </w:p>
         </w:tc>
       </w:tr>
@@ -1397,6 +1565,45 @@
       <w:contextualSpacing/>
     </w:pPr>
   </w:style>
+  <w:style w:type="paragraph" w:styleId="Funotentext">
+    <w:name w:val="footnote text"/>
+    <w:basedOn w:val="Standard"/>
+    <w:link w:val="FunotentextZchn"/>
+    <w:uiPriority w:val="99"/>
+    <w:semiHidden/>
+    <w:unhideWhenUsed/>
+    <w:rsid w:val="00D253ED"/>
+    <w:pPr>
+      <w:spacing w:after="0" w:line="240" w:lineRule="auto"/>
+    </w:pPr>
+    <w:rPr>
+      <w:sz w:val="20"/>
+      <w:szCs w:val="20"/>
+    </w:rPr>
+  </w:style>
+  <w:style w:type="character" w:customStyle="1" w:styleId="FunotentextZchn">
+    <w:name w:val="Fußnotentext Zchn"/>
+    <w:basedOn w:val="Absatz-Standardschriftart"/>
+    <w:link w:val="Funotentext"/>
+    <w:uiPriority w:val="99"/>
+    <w:semiHidden/>
+    <w:rsid w:val="00D253ED"/>
+    <w:rPr>
+      <w:sz w:val="20"/>
+      <w:szCs w:val="20"/>
+    </w:rPr>
+  </w:style>
+  <w:style w:type="character" w:styleId="Funotenzeichen">
+    <w:name w:val="footnote reference"/>
+    <w:basedOn w:val="Absatz-Standardschriftart"/>
+    <w:uiPriority w:val="99"/>
+    <w:semiHidden/>
+    <w:unhideWhenUsed/>
+    <w:rsid w:val="00D253ED"/>
+    <w:rPr>
+      <w:vertAlign w:val="superscript"/>
+    </w:rPr>
+  </w:style>
 </w:styles>
 </file>
 

</xml_diff>

<commit_message>
Added new features and new html!
</commit_message>
<xml_diff>
--- a/Pollux/Hilfe/Hilfe.docx
+++ b/Pollux/Hilfe/Hilfe.docx
@@ -151,6 +151,7 @@
             <w:pPr>
               <w:rPr>
                 <w:rFonts w:ascii="Consolas" w:hAnsi="Consolas"/>
+                <w:lang w:val="en-GB"/>
               </w:rPr>
             </w:pPr>
             <w:r>
@@ -159,6 +160,37 @@
               </w:rPr>
               <w:t>ADD {NAME} BETWEEN {KNTOEN1} AND {KNOTEN2}</w:t>
             </w:r>
+          </w:p>
+          <w:p>
+            <w:pPr>
+              <w:rPr>
+                <w:rFonts w:ascii="Consolas" w:hAnsi="Consolas"/>
+                <w:lang w:val="en-GB"/>
+              </w:rPr>
+            </w:pPr>
+          </w:p>
+          <w:p>
+            <w:pPr>
+              <w:rPr>
+                <w:rFonts w:ascii="Consolas" w:hAnsi="Consolas"/>
+                <w:lang w:val="en-GB"/>
+              </w:rPr>
+            </w:pPr>
+            <w:r>
+              <w:rPr>
+                <w:rFonts w:ascii="Consolas" w:hAnsi="Consolas"/>
+                <w:lang w:val="en-GB"/>
+              </w:rPr>
+              <w:t>ADD {NAME} AT {X} AND {Y}</w:t>
+            </w:r>
+          </w:p>
+          <w:p>
+            <w:pPr>
+              <w:rPr>
+                <w:rFonts w:ascii="Consolas" w:hAnsi="Consolas"/>
+                <w:lang w:val="en-GB"/>
+              </w:rPr>
+            </w:pPr>
           </w:p>
         </w:tc>
         <w:tc>
@@ -245,6 +277,33 @@
             </w:r>
             <w:r>
               <w:t>, dann wird eine Schlinge erstellt.</w:t>
+            </w:r>
+          </w:p>
+          <w:p>
+            <w:pPr>
+              <w:pStyle w:val="Aufzhlungszeichen"/>
+              <w:ind w:left="360"/>
+            </w:pPr>
+            <w:r>
+              <w:t>Werden die Schlüsselwörter „</w:t>
+            </w:r>
+            <w:r>
+              <w:rPr>
+                <w:rFonts w:ascii="Consolas" w:hAnsi="Consolas"/>
+              </w:rPr>
+              <w:t>AT</w:t>
+            </w:r>
+            <w:r>
+              <w:t>“ und „</w:t>
+            </w:r>
+            <w:r>
+              <w:rPr>
+                <w:rFonts w:ascii="Consolas" w:hAnsi="Consolas"/>
+              </w:rPr>
+              <w:t>AND</w:t>
+            </w:r>
+            <w:r>
+              <w:t>“ verwendet, so wird ein Knoten an der angegebenen Position erstellt.</w:t>
             </w:r>
           </w:p>
           <w:p>
@@ -613,6 +672,19 @@
                 <w:rFonts w:cstheme="minorHAnsi"/>
               </w:rPr>
               <w:t>Speichere den Graphen des aktuell geöffneten Tabs ab.</w:t>
+            </w:r>
+          </w:p>
+          <w:p>
+            <w:pPr>
+              <w:rPr>
+                <w:rFonts w:cstheme="minorHAnsi"/>
+              </w:rPr>
+            </w:pPr>
+            <w:r>
+              <w:rPr>
+                <w:rFonts w:cstheme="minorHAnsi"/>
+              </w:rPr>
+              <w:t>Wird dieser Shortcut im Einstellungs-Fenster gedrückt, so werden die angegebenen Einstellungen abgespeichert.</w:t>
             </w:r>
           </w:p>
         </w:tc>

</xml_diff>

<commit_message>
Bug Fixes, new features, performance improvements.
</commit_message>
<xml_diff>
--- a/Pollux/Hilfe/Hilfe.docx
+++ b/Pollux/Hilfe/Hilfe.docx
@@ -151,7 +151,6 @@
             <w:pPr>
               <w:rPr>
                 <w:rFonts w:ascii="Consolas" w:hAnsi="Consolas"/>
-                <w:lang w:val="en-GB"/>
               </w:rPr>
             </w:pPr>
             <w:r>
@@ -165,7 +164,6 @@
             <w:pPr>
               <w:rPr>
                 <w:rFonts w:ascii="Consolas" w:hAnsi="Consolas"/>
-                <w:lang w:val="en-GB"/>
               </w:rPr>
             </w:pPr>
           </w:p>
@@ -1027,6 +1025,56 @@
                 <w:rFonts w:cstheme="minorHAnsi"/>
               </w:rPr>
               <w:t>Öffne die Einstellungen</w:t>
+            </w:r>
+            <w:r>
+              <w:rPr>
+                <w:rFonts w:cstheme="minorHAnsi"/>
+              </w:rPr>
+              <w:t>.</w:t>
+            </w:r>
+          </w:p>
+        </w:tc>
+      </w:tr>
+      <w:tr>
+        <w:tc>
+          <w:tcPr>
+            <w:tcW w:w="4531" w:type="dxa"/>
+          </w:tcPr>
+          <w:p>
+            <w:pPr>
+              <w:rPr>
+                <w:rFonts w:ascii="Consolas" w:hAnsi="Consolas" w:cstheme="minorHAnsi"/>
+              </w:rPr>
+            </w:pPr>
+            <w:r>
+              <w:rPr>
+                <w:rFonts w:ascii="Consolas" w:hAnsi="Consolas" w:cstheme="minorHAnsi"/>
+              </w:rPr>
+              <w:t xml:space="preserve">Control + </w:t>
+            </w:r>
+            <w:r>
+              <w:rPr>
+                <w:rFonts w:ascii="Consolas" w:hAnsi="Consolas" w:cstheme="minorHAnsi"/>
+              </w:rPr>
+              <w:t>W</w:t>
+            </w:r>
+          </w:p>
+        </w:tc>
+        <w:tc>
+          <w:tcPr>
+            <w:tcW w:w="4531" w:type="dxa"/>
+          </w:tcPr>
+          <w:p>
+            <w:pPr>
+              <w:rPr>
+                <w:rFonts w:cstheme="minorHAnsi"/>
+              </w:rPr>
+            </w:pPr>
+            <w:r>
+              <w:rPr>
+                <w:rFonts w:cstheme="minorHAnsi"/>
+              </w:rPr>
+              <w:t>Schließe den aktuell geöffneten Tab.</w:t>
             </w:r>
           </w:p>
         </w:tc>

</xml_diff>